<commit_message>
debut recherches librairy SC
</commit_message>
<xml_diff>
--- a/Desciption_outils/Bibliotheques_simulation_de_conduite_Laure.docx
+++ b/Desciption_outils/Bibliotheques_simulation_de_conduite_Laure.docx
@@ -15,8 +15,956 @@
     </w:p>
     <w:p/>
     <w:p>
-      <w:bookmarkStart w:id="0" w:name="_GoBack"/>
-      <w:bookmarkEnd w:id="0"/>
+      <w:r>
+        <w:t>Liste des biblioth</w:t>
+      </w:r>
+      <w:r>
+        <w:t>è</w:t>
+      </w:r>
+      <w:r>
+        <w:t xml:space="preserve">ques : </w:t>
+      </w:r>
+    </w:p>
+    <w:p>
+      <w:pPr>
+        <w:pStyle w:val="Paragraphedeliste"/>
+        <w:numPr>
+          <w:ilvl w:val="0"/>
+          <w:numId w:val="1"/>
+        </w:numPr>
+        <w:rPr>
+          <w:b/>
+          <w:sz w:val="24"/>
+          <w:lang w:val="fr-FR"/>
+        </w:rPr>
+      </w:pPr>
+      <w:r>
+        <w:rPr>
+          <w:b/>
+          <w:sz w:val="24"/>
+          <w:lang w:val="fr-FR"/>
+        </w:rPr>
+        <w:t>Udacity</w:t>
+      </w:r>
+    </w:p>
+    <w:p>
+      <w:pPr>
+        <w:pStyle w:val="Paragraphedeliste"/>
+        <w:rPr>
+          <w:lang w:val="fr-FR"/>
+        </w:rPr>
+      </w:pPr>
+      <w:r>
+        <w:rPr>
+          <w:lang w:val="fr-FR"/>
+        </w:rPr>
+        <w:t>Description</w:t>
+      </w:r>
+      <w:r>
+        <w:rPr>
+          <w:lang w:val="fr-FR"/>
+        </w:rPr>
+        <w:t> </w:t>
+      </w:r>
+      <w:r>
+        <w:rPr>
+          <w:lang w:val="fr-FR"/>
+        </w:rPr>
+        <w:t>:</w:t>
+      </w:r>
+      <w:r>
+        <w:rPr>
+          <w:lang w:val="fr-FR"/>
+        </w:rPr>
+        <w:t xml:space="preserve"> attention, c</w:t>
+      </w:r>
+      <w:r>
+        <w:rPr>
+          <w:lang w:val="fr-FR"/>
+        </w:rPr>
+        <w:t>’</w:t>
+      </w:r>
+      <w:r>
+        <w:rPr>
+          <w:lang w:val="fr-FR"/>
+        </w:rPr>
+        <w:t>est un simulateur q</w:t>
+      </w:r>
+      <w:r>
+        <w:rPr>
+          <w:lang w:val="fr-FR"/>
+        </w:rPr>
+        <w:t>ui n</w:t>
+      </w:r>
+      <w:r>
+        <w:rPr>
+          <w:lang w:val="fr-FR"/>
+        </w:rPr>
+        <w:t>é</w:t>
+      </w:r>
+      <w:r>
+        <w:rPr>
+          <w:lang w:val="fr-FR"/>
+        </w:rPr>
+        <w:t xml:space="preserve">cessite un conducteur pour la voiture. Peut </w:t>
+      </w:r>
+      <w:r>
+        <w:rPr>
+          <w:lang w:val="fr-FR"/>
+        </w:rPr>
+        <w:t>ê</w:t>
+      </w:r>
+      <w:r>
+        <w:rPr>
+          <w:lang w:val="fr-FR"/>
+        </w:rPr>
+        <w:t>tre int</w:t>
+      </w:r>
+      <w:r>
+        <w:rPr>
+          <w:lang w:val="fr-FR"/>
+        </w:rPr>
+        <w:t>é</w:t>
+      </w:r>
+      <w:r>
+        <w:rPr>
+          <w:lang w:val="fr-FR"/>
+        </w:rPr>
+        <w:t>ressant puisqu</w:t>
+      </w:r>
+      <w:r>
+        <w:rPr>
+          <w:lang w:val="fr-FR"/>
+        </w:rPr>
+        <w:t>’</w:t>
+      </w:r>
+      <w:r>
+        <w:rPr>
+          <w:lang w:val="fr-FR"/>
+        </w:rPr>
+        <w:t>il n</w:t>
+      </w:r>
+      <w:r>
+        <w:rPr>
+          <w:lang w:val="fr-FR"/>
+        </w:rPr>
+        <w:t>’</w:t>
+      </w:r>
+      <w:r>
+        <w:rPr>
+          <w:lang w:val="fr-FR"/>
+        </w:rPr>
+        <w:t>est requis que de transformer les donn</w:t>
+      </w:r>
+      <w:r>
+        <w:rPr>
+          <w:lang w:val="fr-FR"/>
+        </w:rPr>
+        <w:t>é</w:t>
+      </w:r>
+      <w:r>
+        <w:rPr>
+          <w:lang w:val="fr-FR"/>
+        </w:rPr>
+        <w:t>es dans notre projet</w:t>
+      </w:r>
+      <w:r>
+        <w:rPr>
+          <w:lang w:val="fr-FR"/>
+        </w:rPr>
+        <w:t> </w:t>
+      </w:r>
+      <w:r>
+        <w:rPr>
+          <w:lang w:val="fr-FR"/>
+        </w:rPr>
+        <w:t xml:space="preserve">! </w:t>
+      </w:r>
+    </w:p>
+    <w:p>
+      <w:pPr>
+        <w:ind w:left="720"/>
+        <w:rPr>
+          <w:lang w:val="fr-FR"/>
+        </w:rPr>
+      </w:pPr>
+      <w:r>
+        <w:rPr>
+          <w:lang w:val="fr-FR"/>
+        </w:rPr>
+        <w:t>Dependances</w:t>
+      </w:r>
+      <w:r>
+        <w:rPr>
+          <w:lang w:val="fr-FR"/>
+        </w:rPr>
+        <w:t> </w:t>
+      </w:r>
+      <w:r>
+        <w:rPr>
+          <w:lang w:val="fr-FR"/>
+        </w:rPr>
+        <w:t>:</w:t>
+      </w:r>
+      <w:r>
+        <w:rPr>
+          <w:lang w:val="fr-FR"/>
+        </w:rPr>
+        <w:t xml:space="preserve"> n</w:t>
+      </w:r>
+      <w:r>
+        <w:rPr>
+          <w:lang w:val="fr-FR"/>
+        </w:rPr>
+        <w:t>é</w:t>
+      </w:r>
+      <w:r>
+        <w:rPr>
+          <w:lang w:val="fr-FR"/>
+        </w:rPr>
+        <w:t xml:space="preserve">cessite Unity pour fonctionner </w:t>
+      </w:r>
+      <w:r>
+        <w:rPr>
+          <w:lang w:val="fr-FR"/>
+        </w:rPr>
+        <w:t>…</w:t>
+      </w:r>
+      <w:r>
+        <w:rPr>
+          <w:lang w:val="fr-FR"/>
+        </w:rPr>
+        <w:t xml:space="preserve"> moins portable .. est ce que unity peut </w:t>
+      </w:r>
+      <w:r>
+        <w:rPr>
+          <w:lang w:val="fr-FR"/>
+        </w:rPr>
+        <w:t>ê</w:t>
+      </w:r>
+      <w:r>
+        <w:rPr>
+          <w:lang w:val="fr-FR"/>
+        </w:rPr>
+        <w:t>tre install</w:t>
+      </w:r>
+      <w:r>
+        <w:rPr>
+          <w:lang w:val="fr-FR"/>
+        </w:rPr>
+        <w:t>é</w:t>
+      </w:r>
+      <w:r>
+        <w:rPr>
+          <w:lang w:val="fr-FR"/>
+        </w:rPr>
+        <w:t xml:space="preserve"> comme d</w:t>
+      </w:r>
+      <w:r>
+        <w:rPr>
+          <w:lang w:val="fr-FR"/>
+        </w:rPr>
+        <w:t>é</w:t>
+      </w:r>
+      <w:r>
+        <w:rPr>
+          <w:lang w:val="fr-FR"/>
+        </w:rPr>
+        <w:t>pendance</w:t>
+      </w:r>
+      <w:r>
+        <w:rPr>
+          <w:lang w:val="fr-FR"/>
+        </w:rPr>
+        <w:t> </w:t>
+      </w:r>
+      <w:r>
+        <w:rPr>
+          <w:lang w:val="fr-FR"/>
+        </w:rPr>
+        <w:t xml:space="preserve">? </w:t>
+      </w:r>
+    </w:p>
+    <w:p>
+      <w:pPr>
+        <w:ind w:left="720"/>
+        <w:rPr>
+          <w:lang w:val="fr-FR"/>
+        </w:rPr>
+      </w:pPr>
+      <w:r>
+        <w:rPr>
+          <w:lang w:val="fr-FR"/>
+        </w:rPr>
+        <w:t>Lien</w:t>
+      </w:r>
+      <w:r>
+        <w:rPr>
+          <w:lang w:val="fr-FR"/>
+        </w:rPr>
+        <w:t> </w:t>
+      </w:r>
+      <w:r>
+        <w:rPr>
+          <w:lang w:val="fr-FR"/>
+        </w:rPr>
+        <w:t xml:space="preserve">: </w:t>
+      </w:r>
+      <w:hyperlink r:id="rId5" w:history="1">
+        <w:r>
+          <w:rPr>
+            <w:rStyle w:val="Lienhypertexte"/>
+            <w:lang w:val="fr-FR"/>
+          </w:rPr>
+          <w:t>https://</w:t>
+        </w:r>
+        <w:bookmarkStart w:id="0" w:name="_GoBack"/>
+        <w:r>
+          <w:rPr>
+            <w:rStyle w:val="Lienhypertexte"/>
+            <w:lang w:val="fr-FR"/>
+          </w:rPr>
+          <w:t>github</w:t>
+        </w:r>
+        <w:bookmarkEnd w:id="0"/>
+        <w:r>
+          <w:rPr>
+            <w:rStyle w:val="Lienhypertexte"/>
+            <w:lang w:val="fr-FR"/>
+          </w:rPr>
+          <w:t>.com/udacity/self-driving-car-sim</w:t>
+        </w:r>
+      </w:hyperlink>
+    </w:p>
+    <w:p>
+      <w:pPr>
+        <w:ind w:left="720"/>
+        <w:rPr>
+          <w:lang w:val="fr-FR"/>
+        </w:rPr>
+      </w:pPr>
+      <w:r>
+        <w:rPr>
+          <w:lang w:val="fr-FR"/>
+        </w:rPr>
+        <w:t>Doc</w:t>
+      </w:r>
+      <w:r>
+        <w:rPr>
+          <w:lang w:val="fr-FR"/>
+        </w:rPr>
+        <w:t> </w:t>
+      </w:r>
+      <w:r>
+        <w:rPr>
+          <w:lang w:val="fr-FR"/>
+        </w:rPr>
+        <w:t xml:space="preserve">bof .. </w:t>
+      </w:r>
+    </w:p>
+    <w:p>
+      <w:pPr>
+        <w:ind w:left="720"/>
+        <w:rPr>
+          <w:lang w:val="fr-FR"/>
+        </w:rPr>
+      </w:pPr>
+      <w:r>
+        <w:rPr>
+          <w:lang w:val="fr-FR"/>
+        </w:rPr>
+        <w:t>Entree/sortie</w:t>
+      </w:r>
+      <w:r>
+        <w:rPr>
+          <w:lang w:val="fr-FR"/>
+        </w:rPr>
+        <w:t> </w:t>
+      </w:r>
+      <w:r>
+        <w:rPr>
+          <w:lang w:val="fr-FR"/>
+        </w:rPr>
+        <w:t>: voir entr</w:t>
+      </w:r>
+      <w:r>
+        <w:rPr>
+          <w:lang w:val="fr-FR"/>
+        </w:rPr>
+        <w:t>é</w:t>
+      </w:r>
+      <w:r>
+        <w:rPr>
+          <w:lang w:val="fr-FR"/>
+        </w:rPr>
+        <w:t>e de unity</w:t>
+      </w:r>
+      <w:r>
+        <w:rPr>
+          <w:lang w:val="fr-FR"/>
+        </w:rPr>
+        <w:t> </w:t>
+      </w:r>
+      <w:r>
+        <w:rPr>
+          <w:lang w:val="fr-FR"/>
+        </w:rPr>
+        <w:t>! on cr</w:t>
+      </w:r>
+      <w:r>
+        <w:rPr>
+          <w:lang w:val="fr-FR"/>
+        </w:rPr>
+        <w:t>éé</w:t>
+      </w:r>
+      <w:r>
+        <w:rPr>
+          <w:lang w:val="fr-FR"/>
+        </w:rPr>
+        <w:t xml:space="preserve"> la scene dans unity et on peut la jouer la voiture dans l</w:t>
+      </w:r>
+      <w:r>
+        <w:rPr>
+          <w:lang w:val="fr-FR"/>
+        </w:rPr>
+        <w:t>’</w:t>
+      </w:r>
+      <w:r>
+        <w:rPr>
+          <w:lang w:val="fr-FR"/>
+        </w:rPr>
+        <w:t>environnement. Pas tr</w:t>
+      </w:r>
+      <w:r>
+        <w:rPr>
+          <w:lang w:val="fr-FR"/>
+        </w:rPr>
+        <w:t>è</w:t>
+      </w:r>
+      <w:r>
+        <w:rPr>
+          <w:lang w:val="fr-FR"/>
+        </w:rPr>
+        <w:t xml:space="preserve">s portable du coup .. </w:t>
+      </w:r>
+    </w:p>
+    <w:p>
+      <w:pPr>
+        <w:ind w:left="720"/>
+        <w:rPr>
+          <w:lang w:val="fr-FR"/>
+        </w:rPr>
+      </w:pPr>
+      <w:r>
+        <w:rPr>
+          <w:lang w:val="fr-FR"/>
+        </w:rPr>
+        <w:t>Voir si on peut mettre un code Java dans Unity mais semble compliqu</w:t>
+      </w:r>
+      <w:r>
+        <w:rPr>
+          <w:lang w:val="fr-FR"/>
+        </w:rPr>
+        <w:t>é</w:t>
+      </w:r>
+      <w:r>
+        <w:rPr>
+          <w:lang w:val="fr-FR"/>
+        </w:rPr>
+        <w:t xml:space="preserve"> .. fonctionne avec le plugin JAR.. </w:t>
+      </w:r>
+    </w:p>
+    <w:p>
+      <w:pPr>
+        <w:pStyle w:val="Paragraphedeliste"/>
+        <w:numPr>
+          <w:ilvl w:val="0"/>
+          <w:numId w:val="1"/>
+        </w:numPr>
+        <w:rPr>
+          <w:b/>
+          <w:lang w:val="fr-FR"/>
+        </w:rPr>
+      </w:pPr>
+      <w:r>
+        <w:rPr>
+          <w:b/>
+          <w:lang w:val="fr-FR"/>
+        </w:rPr>
+        <w:t>OpenDS</w:t>
+      </w:r>
+    </w:p>
+    <w:p>
+      <w:pPr>
+        <w:ind w:left="720"/>
+      </w:pPr>
+      <w:r>
+        <w:t>Description</w:t>
+      </w:r>
+      <w:r>
+        <w:t> </w:t>
+      </w:r>
+      <w:r>
+        <w:t xml:space="preserve">: opensource driving </w:t>
+      </w:r>
+      <w:r>
+        <w:t>s</w:t>
+      </w:r>
+      <w:r>
+        <w:t xml:space="preserve">imulation </w:t>
+      </w:r>
+    </w:p>
+    <w:p>
+      <w:pPr>
+        <w:ind w:left="720"/>
+      </w:pPr>
+      <w:r>
+        <w:t>Dependances</w:t>
+      </w:r>
+    </w:p>
+    <w:p>
+      <w:pPr>
+        <w:ind w:left="720"/>
+        <w:rPr>
+          <w:lang w:val="fr-FR"/>
+        </w:rPr>
+      </w:pPr>
+      <w:r>
+        <w:rPr>
+          <w:lang w:val="fr-FR"/>
+        </w:rPr>
+        <w:t xml:space="preserve">Lien </w:t>
+      </w:r>
+      <w:hyperlink r:id="rId6" w:history="1">
+        <w:r>
+          <w:rPr>
+            <w:rStyle w:val="Lienhypertexte"/>
+            <w:lang w:val="fr-FR"/>
+          </w:rPr>
+          <w:t>https://www.opends.eu/communnity/studies-using-opends</w:t>
+        </w:r>
+      </w:hyperlink>
+    </w:p>
+    <w:p>
+      <w:pPr>
+        <w:ind w:firstLine="720"/>
+        <w:rPr>
+          <w:lang w:val="fr-FR"/>
+        </w:rPr>
+      </w:pPr>
+      <w:r>
+        <w:rPr>
+          <w:lang w:val="fr-FR"/>
+        </w:rPr>
+        <w:t>Doc</w:t>
+      </w:r>
+      <w:r>
+        <w:rPr>
+          <w:lang w:val="fr-FR"/>
+        </w:rPr>
+        <w:t> </w:t>
+      </w:r>
+      <w:r>
+        <w:rPr>
+          <w:lang w:val="fr-FR"/>
+        </w:rPr>
+        <w:t>?? pas trouv</w:t>
+      </w:r>
+      <w:r>
+        <w:rPr>
+          <w:lang w:val="fr-FR"/>
+        </w:rPr>
+        <w:t>é</w:t>
+      </w:r>
+      <w:r>
+        <w:rPr>
+          <w:lang w:val="fr-FR"/>
+        </w:rPr>
+        <w:t xml:space="preserve">, faut il </w:t>
+      </w:r>
+      <w:r>
+        <w:rPr>
+          <w:lang w:val="fr-FR"/>
+        </w:rPr>
+        <w:t>ê</w:t>
+      </w:r>
+      <w:r>
+        <w:rPr>
+          <w:lang w:val="fr-FR"/>
+        </w:rPr>
+        <w:t>tre inscrit</w:t>
+      </w:r>
+      <w:r>
+        <w:rPr>
+          <w:lang w:val="fr-FR"/>
+        </w:rPr>
+        <w:t> </w:t>
+      </w:r>
+      <w:r>
+        <w:rPr>
+          <w:lang w:val="fr-FR"/>
+        </w:rPr>
+        <w:t xml:space="preserve">? </w:t>
+      </w:r>
+    </w:p>
+    <w:p>
+      <w:pPr>
+        <w:ind w:left="720"/>
+        <w:rPr>
+          <w:lang w:val="fr-FR"/>
+        </w:rPr>
+      </w:pPr>
+      <w:r>
+        <w:rPr>
+          <w:lang w:val="fr-FR"/>
+        </w:rPr>
+        <w:t>Entree/sortie</w:t>
+      </w:r>
+    </w:p>
+    <w:p>
+      <w:pPr>
+        <w:ind w:left="720"/>
+        <w:rPr>
+          <w:lang w:val="fr-FR"/>
+        </w:rPr>
+      </w:pPr>
+    </w:p>
+    <w:p>
+      <w:pPr>
+        <w:pStyle w:val="Paragraphedeliste"/>
+        <w:numPr>
+          <w:ilvl w:val="0"/>
+          <w:numId w:val="1"/>
+        </w:numPr>
+        <w:rPr>
+          <w:b/>
+          <w:lang w:val="fr-FR"/>
+        </w:rPr>
+      </w:pPr>
+      <w:r>
+        <w:rPr>
+          <w:b/>
+          <w:lang w:val="fr-FR"/>
+        </w:rPr>
+        <w:t>Webots</w:t>
+      </w:r>
+    </w:p>
+    <w:p>
+      <w:pPr>
+        <w:ind w:left="720"/>
+        <w:rPr>
+          <w:lang w:val="fr-FR"/>
+        </w:rPr>
+      </w:pPr>
+      <w:r>
+        <w:rPr>
+          <w:lang w:val="fr-FR"/>
+        </w:rPr>
+        <w:t>Description</w:t>
+      </w:r>
+      <w:r>
+        <w:rPr>
+          <w:lang w:val="fr-FR"/>
+        </w:rPr>
+        <w:t> </w:t>
+      </w:r>
+      <w:r>
+        <w:rPr>
+          <w:lang w:val="fr-FR"/>
+        </w:rPr>
+        <w:t xml:space="preserve">:  Extension </w:t>
+      </w:r>
+      <w:r>
+        <w:rPr>
+          <w:lang w:val="fr-FR"/>
+        </w:rPr>
+        <w:t>« </w:t>
+      </w:r>
+      <w:r>
+        <w:rPr>
+          <w:lang w:val="fr-FR"/>
+        </w:rPr>
+        <w:t>voiture</w:t>
+      </w:r>
+      <w:r>
+        <w:rPr>
+          <w:lang w:val="fr-FR"/>
+        </w:rPr>
+        <w:t> »</w:t>
+      </w:r>
+      <w:r>
+        <w:rPr>
+          <w:lang w:val="fr-FR"/>
+        </w:rPr>
+        <w:t xml:space="preserve"> d</w:t>
+      </w:r>
+      <w:r>
+        <w:rPr>
+          <w:lang w:val="fr-FR"/>
+        </w:rPr>
+        <w:t>’</w:t>
+      </w:r>
+      <w:r>
+        <w:rPr>
+          <w:lang w:val="fr-FR"/>
+        </w:rPr>
+        <w:t>un simulateur de robot. Semble int</w:t>
+      </w:r>
+      <w:r>
+        <w:rPr>
+          <w:lang w:val="fr-FR"/>
+        </w:rPr>
+        <w:t>é</w:t>
+      </w:r>
+      <w:r>
+        <w:rPr>
+          <w:lang w:val="fr-FR"/>
+        </w:rPr>
+        <w:t>ressant de par les mod</w:t>
+      </w:r>
+      <w:r>
+        <w:rPr>
+          <w:lang w:val="fr-FR"/>
+        </w:rPr>
+        <w:t>è</w:t>
+      </w:r>
+      <w:r>
+        <w:rPr>
+          <w:lang w:val="fr-FR"/>
+        </w:rPr>
+        <w:t>les propos</w:t>
+      </w:r>
+      <w:r>
+        <w:rPr>
+          <w:lang w:val="fr-FR"/>
+        </w:rPr>
+        <w:t>é</w:t>
+      </w:r>
+      <w:r>
+        <w:rPr>
+          <w:lang w:val="fr-FR"/>
+        </w:rPr>
+        <w:t>s (m</w:t>
+      </w:r>
+      <w:r>
+        <w:rPr>
+          <w:lang w:val="fr-FR"/>
+        </w:rPr>
+        <w:t>ê</w:t>
+      </w:r>
+      <w:r>
+        <w:rPr>
+          <w:lang w:val="fr-FR"/>
+        </w:rPr>
+        <w:t>me si ce ne sont pas des mod</w:t>
+      </w:r>
+      <w:r>
+        <w:rPr>
+          <w:lang w:val="fr-FR"/>
+        </w:rPr>
+        <w:t>è</w:t>
+      </w:r>
+      <w:r>
+        <w:rPr>
+          <w:lang w:val="fr-FR"/>
+        </w:rPr>
+        <w:t xml:space="preserve">les sports avec une ligne magnifique </w:t>
+      </w:r>
+      <w:r>
+        <w:rPr>
+          <w:lang w:val="fr-FR"/>
+        </w:rPr>
+        <w:t>…</w:t>
+      </w:r>
+      <w:r>
+        <w:rPr>
+          <w:lang w:val="fr-FR"/>
+        </w:rPr>
+        <w:t xml:space="preserve">) mais </w:t>
+      </w:r>
+      <w:r>
+        <w:rPr>
+          <w:lang w:val="fr-FR"/>
+        </w:rPr>
+        <w:t>é</w:t>
+      </w:r>
+      <w:r>
+        <w:rPr>
+          <w:lang w:val="fr-FR"/>
+        </w:rPr>
+        <w:t>galement au niveau des objets d</w:t>
+      </w:r>
+      <w:r>
+        <w:rPr>
+          <w:lang w:val="fr-FR"/>
+        </w:rPr>
+        <w:t>’</w:t>
+      </w:r>
+      <w:r>
+        <w:rPr>
+          <w:lang w:val="fr-FR"/>
+        </w:rPr>
+        <w:t xml:space="preserve">aide </w:t>
+      </w:r>
+      <w:r>
+        <w:rPr>
+          <w:lang w:val="fr-FR"/>
+        </w:rPr>
+        <w:t>à</w:t>
+      </w:r>
+      <w:r>
+        <w:rPr>
+          <w:lang w:val="fr-FR"/>
+        </w:rPr>
+        <w:t xml:space="preserve"> la conduite avec la route (feu de signalisation ..). </w:t>
+      </w:r>
+    </w:p>
+    <w:p>
+      <w:pPr>
+        <w:ind w:left="720"/>
+        <w:rPr>
+          <w:lang w:val="fr-FR"/>
+        </w:rPr>
+      </w:pPr>
+      <w:r>
+        <w:rPr>
+          <w:lang w:val="fr-FR"/>
+        </w:rPr>
+        <w:t>Payant</w:t>
+      </w:r>
+      <w:r>
+        <w:rPr>
+          <w:lang w:val="fr-FR"/>
+        </w:rPr>
+        <w:t> </w:t>
+      </w:r>
+      <w:r>
+        <w:rPr>
+          <w:lang w:val="fr-FR"/>
+        </w:rPr>
+        <w:t>??</w:t>
+      </w:r>
+      <w:r>
+        <w:rPr>
+          <w:lang w:val="fr-FR"/>
+        </w:rPr>
+        <w:t xml:space="preserve"> </w:t>
+      </w:r>
+    </w:p>
+    <w:p>
+      <w:pPr>
+        <w:ind w:left="720"/>
+        <w:rPr>
+          <w:lang w:val="fr-FR"/>
+        </w:rPr>
+      </w:pPr>
+      <w:r>
+        <w:rPr>
+          <w:lang w:val="fr-FR"/>
+        </w:rPr>
+        <w:t>Dependances</w:t>
+      </w:r>
+      <w:r>
+        <w:rPr>
+          <w:lang w:val="fr-FR"/>
+        </w:rPr>
+        <w:t> </w:t>
+      </w:r>
+      <w:r>
+        <w:rPr>
+          <w:lang w:val="fr-FR"/>
+        </w:rPr>
+        <w:t>: Il y en a pas mal (cf webos robots simulation) mais je crois qu</w:t>
+      </w:r>
+      <w:r>
+        <w:rPr>
+          <w:lang w:val="fr-FR"/>
+        </w:rPr>
+        <w:t>’</w:t>
+      </w:r>
+      <w:r>
+        <w:rPr>
+          <w:lang w:val="fr-FR"/>
+        </w:rPr>
+        <w:t>elles s</w:t>
+      </w:r>
+      <w:r>
+        <w:rPr>
+          <w:lang w:val="fr-FR"/>
+        </w:rPr>
+        <w:t>’</w:t>
+      </w:r>
+      <w:r>
+        <w:rPr>
+          <w:lang w:val="fr-FR"/>
+        </w:rPr>
+        <w:t>installent dans le package</w:t>
+      </w:r>
+    </w:p>
+    <w:p>
+      <w:pPr>
+        <w:ind w:left="720"/>
+        <w:rPr>
+          <w:lang w:val="fr-FR"/>
+        </w:rPr>
+      </w:pPr>
+      <w:r>
+        <w:rPr>
+          <w:lang w:val="fr-FR"/>
+        </w:rPr>
+        <w:t xml:space="preserve">Lien </w:t>
+      </w:r>
+      <w:hyperlink r:id="rId7" w:history="1">
+        <w:r>
+          <w:rPr>
+            <w:rStyle w:val="Lienhypertexte"/>
+            <w:lang w:val="fr-FR"/>
+          </w:rPr>
+          <w:t>https://cyberbotics.com/doc/automo</w:t>
+        </w:r>
+      </w:hyperlink>
+    </w:p>
+    <w:p>
+      <w:pPr>
+        <w:ind w:left="720"/>
+        <w:rPr>
+          <w:lang w:val="fr-FR"/>
+        </w:rPr>
+      </w:pPr>
+      <w:r>
+        <w:rPr>
+          <w:lang w:val="fr-FR"/>
+        </w:rPr>
+        <w:t xml:space="preserve">Doc </w:t>
+      </w:r>
+      <w:r>
+        <w:rPr>
+          <w:lang w:val="fr-FR"/>
+        </w:rPr>
+        <w:t xml:space="preserve">semble relativement bonne </w:t>
+      </w:r>
+    </w:p>
+    <w:p>
+      <w:pPr>
+        <w:ind w:left="720"/>
+        <w:rPr>
+          <w:lang w:val="fr-FR"/>
+        </w:rPr>
+      </w:pPr>
+      <w:r>
+        <w:rPr>
+          <w:lang w:val="fr-FR"/>
+        </w:rPr>
+        <w:t>Entree/sortie</w:t>
+      </w:r>
+    </w:p>
+    <w:p>
+      <w:pPr>
+        <w:ind w:left="720"/>
+        <w:rPr>
+          <w:lang w:val="fr-FR"/>
+        </w:rPr>
+      </w:pPr>
     </w:p>
     <w:sectPr>
       <w:pgSz w:w="11906" w:h="16838"/>
@@ -26,6 +974,126 @@
     </w:sectPr>
   </w:body>
 </w:document>
+</file>
+
+<file path=word/numbering.xml><?xml version="1.0" encoding="utf-8"?>
+<w:numbering xmlns:wpc="http://schemas.microsoft.com/office/word/2010/wordprocessingCanvas" xmlns:cx="http://schemas.microsoft.com/office/drawing/2014/chartex" xmlns:cx1="http://schemas.microsoft.com/office/drawing/2015/9/8/chartex" xmlns:cx2="http://schemas.microsoft.com/office/drawing/2015/10/21/chartex" xmlns:cx3="http://schemas.microsoft.com/office/drawing/2016/5/9/chartex" xmlns:cx4="http://schemas.microsoft.com/office/drawing/2016/5/10/chartex" xmlns:cx5="http://schemas.microsoft.com/office/drawing/2016/5/11/chartex" xmlns:cx6="http://schemas.microsoft.com/office/drawing/2016/5/12/chartex" xmlns:cx7="http://schemas.microsoft.com/office/drawing/2016/5/13/chartex" xmlns:cx8="http://schemas.microsoft.com/office/drawing/2016/5/14/chartex" xmlns:mc="http://schemas.openxmlformats.org/markup-compatibility/2006" xmlns:aink="http://schemas.microsoft.com/office/drawing/2016/ink" xmlns:am3d="http://schemas.microsoft.com/office/drawing/2017/model3d" xmlns:o="urn:schemas-microsoft-com:office:office" xmlns:r="http://schemas.openxmlformats.org/officeDocument/2006/relationships" xmlns:m="http://schemas.openxmlformats.org/officeDocument/2006/math" xmlns:v="urn:schemas-microsoft-com:vml" xmlns:wp14="http://schemas.microsoft.com/office/word/2010/wordprocessingDrawing" xmlns:wp="http://schemas.openxmlformats.org/drawingml/2006/wordprocessingDrawing" xmlns:w10="urn:schemas-microsoft-com:office:word" xmlns:w="http://schemas.openxmlformats.org/wordprocessingml/2006/main" xmlns:w14="http://schemas.microsoft.com/office/word/2010/wordml" xmlns:w15="http://schemas.microsoft.com/office/word/2012/wordml" xmlns:w16cid="http://schemas.microsoft.com/office/word/2016/wordml/cid" xmlns:w16se="http://schemas.microsoft.com/office/word/2015/wordml/symex" xmlns:wpg="http://schemas.microsoft.com/office/word/2010/wordprocessingGroup" xmlns:wpi="http://schemas.microsoft.com/office/word/2010/wordprocessingInk" xmlns:wne="http://schemas.microsoft.com/office/word/2006/wordml" xmlns:wps="http://schemas.microsoft.com/office/word/2010/wordprocessingShape" mc:Ignorable="w14 w15 w16se w16cid wp14">
+  <w:abstractNum w:abstractNumId="0" w15:restartNumberingAfterBreak="0">
+    <w:nsid w:val="37D81CD0"/>
+    <w:multiLevelType w:val="hybridMultilevel"/>
+    <w:tmpl w:val="A768E240"/>
+    <w:lvl w:ilvl="0" w:tplc="DDA0FFB0">
+      <w:numFmt w:val="bullet"/>
+      <w:lvlText w:val="-"/>
+      <w:lvlJc w:val="left"/>
+      <w:pPr>
+        <w:ind w:left="720" w:hanging="360"/>
+      </w:pPr>
+      <w:rPr>
+        <w:rFonts w:ascii="Calibri" w:eastAsia="Times New Roman" w:hAnsi="Calibri" w:cs="Calibri" w:hint="default"/>
+      </w:rPr>
+    </w:lvl>
+    <w:lvl w:ilvl="1" w:tplc="04090003" w:tentative="1">
+      <w:start w:val="1"/>
+      <w:numFmt w:val="bullet"/>
+      <w:lvlText w:val="o"/>
+      <w:lvlJc w:val="left"/>
+      <w:pPr>
+        <w:ind w:left="1440" w:hanging="360"/>
+      </w:pPr>
+      <w:rPr>
+        <w:rFonts w:ascii="Courier New" w:hAnsi="Courier New" w:cs="Courier New" w:hint="default"/>
+      </w:rPr>
+    </w:lvl>
+    <w:lvl w:ilvl="2" w:tplc="04090005" w:tentative="1">
+      <w:start w:val="1"/>
+      <w:numFmt w:val="bullet"/>
+      <w:lvlText w:val=""/>
+      <w:lvlJc w:val="left"/>
+      <w:pPr>
+        <w:ind w:left="2160" w:hanging="360"/>
+      </w:pPr>
+      <w:rPr>
+        <w:rFonts w:ascii="Wingdings" w:hAnsi="Wingdings" w:hint="default"/>
+      </w:rPr>
+    </w:lvl>
+    <w:lvl w:ilvl="3" w:tplc="04090001" w:tentative="1">
+      <w:start w:val="1"/>
+      <w:numFmt w:val="bullet"/>
+      <w:lvlText w:val=""/>
+      <w:lvlJc w:val="left"/>
+      <w:pPr>
+        <w:ind w:left="2880" w:hanging="360"/>
+      </w:pPr>
+      <w:rPr>
+        <w:rFonts w:ascii="Symbol" w:hAnsi="Symbol" w:hint="default"/>
+      </w:rPr>
+    </w:lvl>
+    <w:lvl w:ilvl="4" w:tplc="04090003" w:tentative="1">
+      <w:start w:val="1"/>
+      <w:numFmt w:val="bullet"/>
+      <w:lvlText w:val="o"/>
+      <w:lvlJc w:val="left"/>
+      <w:pPr>
+        <w:ind w:left="3600" w:hanging="360"/>
+      </w:pPr>
+      <w:rPr>
+        <w:rFonts w:ascii="Courier New" w:hAnsi="Courier New" w:cs="Courier New" w:hint="default"/>
+      </w:rPr>
+    </w:lvl>
+    <w:lvl w:ilvl="5" w:tplc="04090005" w:tentative="1">
+      <w:start w:val="1"/>
+      <w:numFmt w:val="bullet"/>
+      <w:lvlText w:val=""/>
+      <w:lvlJc w:val="left"/>
+      <w:pPr>
+        <w:ind w:left="4320" w:hanging="360"/>
+      </w:pPr>
+      <w:rPr>
+        <w:rFonts w:ascii="Wingdings" w:hAnsi="Wingdings" w:hint="default"/>
+      </w:rPr>
+    </w:lvl>
+    <w:lvl w:ilvl="6" w:tplc="04090001" w:tentative="1">
+      <w:start w:val="1"/>
+      <w:numFmt w:val="bullet"/>
+      <w:lvlText w:val=""/>
+      <w:lvlJc w:val="left"/>
+      <w:pPr>
+        <w:ind w:left="5040" w:hanging="360"/>
+      </w:pPr>
+      <w:rPr>
+        <w:rFonts w:ascii="Symbol" w:hAnsi="Symbol" w:hint="default"/>
+      </w:rPr>
+    </w:lvl>
+    <w:lvl w:ilvl="7" w:tplc="04090003" w:tentative="1">
+      <w:start w:val="1"/>
+      <w:numFmt w:val="bullet"/>
+      <w:lvlText w:val="o"/>
+      <w:lvlJc w:val="left"/>
+      <w:pPr>
+        <w:ind w:left="5760" w:hanging="360"/>
+      </w:pPr>
+      <w:rPr>
+        <w:rFonts w:ascii="Courier New" w:hAnsi="Courier New" w:cs="Courier New" w:hint="default"/>
+      </w:rPr>
+    </w:lvl>
+    <w:lvl w:ilvl="8" w:tplc="04090005" w:tentative="1">
+      <w:start w:val="1"/>
+      <w:numFmt w:val="bullet"/>
+      <w:lvlText w:val=""/>
+      <w:lvlJc w:val="left"/>
+      <w:pPr>
+        <w:ind w:left="6480" w:hanging="360"/>
+      </w:pPr>
+      <w:rPr>
+        <w:rFonts w:ascii="Wingdings" w:hAnsi="Wingdings" w:hint="default"/>
+      </w:rPr>
+    </w:lvl>
+  </w:abstractNum>
+  <w:num w:numId="1">
+    <w:abstractNumId w:val="0"/>
+  </w:num>
+</w:numbering>
 </file>
 
 <file path=word/styles.xml><?xml version="1.0" encoding="utf-8"?>
@@ -479,6 +1547,40 @@
       <w:lang w:val="en-US"/>
     </w:rPr>
   </w:style>
+  <w:style w:type="paragraph" w:styleId="Paragraphedeliste">
+    <w:name w:val="List Paragraph"/>
+    <w:basedOn w:val="Normal"/>
+    <w:uiPriority w:val="34"/>
+    <w:qFormat/>
+    <w:rsid w:val="00FD2644"/>
+    <w:pPr>
+      <w:ind w:left="720"/>
+      <w:contextualSpacing/>
+    </w:pPr>
+  </w:style>
+  <w:style w:type="character" w:styleId="Lienhypertexte">
+    <w:name w:val="Hyperlink"/>
+    <w:basedOn w:val="Policepardfaut"/>
+    <w:uiPriority w:val="99"/>
+    <w:unhideWhenUsed/>
+    <w:rsid w:val="00C90398"/>
+    <w:rPr>
+      <w:color w:val="0563C1" w:themeColor="hyperlink"/>
+      <w:u w:val="single"/>
+    </w:rPr>
+  </w:style>
+  <w:style w:type="character" w:styleId="Mentionnonrsolue">
+    <w:name w:val="Unresolved Mention"/>
+    <w:basedOn w:val="Policepardfaut"/>
+    <w:uiPriority w:val="99"/>
+    <w:semiHidden/>
+    <w:unhideWhenUsed/>
+    <w:rsid w:val="00C90398"/>
+    <w:rPr>
+      <w:color w:val="808080"/>
+      <w:shd w:val="clear" w:color="auto" w:fill="E6E6E6"/>
+    </w:rPr>
+  </w:style>
 </w:styles>
 </file>
 

</xml_diff>

<commit_message>
Manuel version et installation
</commit_message>
<xml_diff>
--- a/Desciption_outils/Bibliotheques_simulation_de_conduite_Laure.docx
+++ b/Desciption_outils/Bibliotheques_simulation_de_conduite_Laure.docx
@@ -3,25 +3,59 @@
 <w:document xmlns:wpc="http://schemas.microsoft.com/office/word/2010/wordprocessingCanvas" xmlns:cx="http://schemas.microsoft.com/office/drawing/2014/chartex" xmlns:cx1="http://schemas.microsoft.com/office/drawing/2015/9/8/chartex" xmlns:cx2="http://schemas.microsoft.com/office/drawing/2015/10/21/chartex" xmlns:cx3="http://schemas.microsoft.com/office/drawing/2016/5/9/chartex" xmlns:cx4="http://schemas.microsoft.com/office/drawing/2016/5/10/chartex" xmlns:cx5="http://schemas.microsoft.com/office/drawing/2016/5/11/chartex" xmlns:cx6="http://schemas.microsoft.com/office/drawing/2016/5/12/chartex" xmlns:cx7="http://schemas.microsoft.com/office/drawing/2016/5/13/chartex" xmlns:cx8="http://schemas.microsoft.com/office/drawing/2016/5/14/chartex" xmlns:mc="http://schemas.openxmlformats.org/markup-compatibility/2006" xmlns:aink="http://schemas.microsoft.com/office/drawing/2016/ink" xmlns:am3d="http://schemas.microsoft.com/office/drawing/2017/model3d" xmlns:o="urn:schemas-microsoft-com:office:office" xmlns:r="http://schemas.openxmlformats.org/officeDocument/2006/relationships" xmlns:m="http://schemas.openxmlformats.org/officeDocument/2006/math" xmlns:v="urn:schemas-microsoft-com:vml" xmlns:wp14="http://schemas.microsoft.com/office/word/2010/wordprocessingDrawing" xmlns:wp="http://schemas.openxmlformats.org/drawingml/2006/wordprocessingDrawing" xmlns:w10="urn:schemas-microsoft-com:office:word" xmlns:w="http://schemas.openxmlformats.org/wordprocessingml/2006/main" xmlns:w14="http://schemas.microsoft.com/office/word/2010/wordml" xmlns:w15="http://schemas.microsoft.com/office/word/2012/wordml" xmlns:w16cid="http://schemas.microsoft.com/office/word/2016/wordml/cid" xmlns:w16se="http://schemas.microsoft.com/office/word/2015/wordml/symex" xmlns:wpg="http://schemas.microsoft.com/office/word/2010/wordprocessingGroup" xmlns:wpi="http://schemas.microsoft.com/office/word/2010/wordprocessingInk" xmlns:wne="http://schemas.microsoft.com/office/word/2006/wordml" xmlns:wps="http://schemas.microsoft.com/office/word/2010/wordprocessingShape" mc:Ignorable="w14 w15 w16se w16cid wp14">
   <w:body>
     <w:p>
-      <w:r>
+      <w:pPr>
+        <w:rPr>
+          <w:lang w:val="fr-FR"/>
+        </w:rPr>
+      </w:pPr>
+      <w:r>
+        <w:rPr>
+          <w:lang w:val="fr-FR"/>
+        </w:rPr>
         <w:t>Biblioth</w:t>
       </w:r>
       <w:r>
+        <w:rPr>
+          <w:lang w:val="fr-FR"/>
+        </w:rPr>
         <w:t>è</w:t>
       </w:r>
       <w:r>
+        <w:rPr>
+          <w:lang w:val="fr-FR"/>
+        </w:rPr>
         <w:t xml:space="preserve">ques simulation de conduite .. </w:t>
       </w:r>
     </w:p>
-    <w:p/>
-    <w:p>
-      <w:r>
+    <w:p>
+      <w:pPr>
+        <w:rPr>
+          <w:lang w:val="fr-FR"/>
+        </w:rPr>
+      </w:pPr>
+    </w:p>
+    <w:p>
+      <w:pPr>
+        <w:rPr>
+          <w:lang w:val="fr-FR"/>
+        </w:rPr>
+      </w:pPr>
+      <w:r>
+        <w:rPr>
+          <w:lang w:val="fr-FR"/>
+        </w:rPr>
         <w:t>Liste des biblioth</w:t>
       </w:r>
       <w:r>
+        <w:rPr>
+          <w:lang w:val="fr-FR"/>
+        </w:rPr>
         <w:t>è</w:t>
       </w:r>
       <w:r>
+        <w:rPr>
+          <w:lang w:val="fr-FR"/>
+        </w:rPr>
         <w:t xml:space="preserve">ques : </w:t>
       </w:r>
     </w:p>
@@ -316,23 +350,7 @@
             <w:rStyle w:val="Lienhypertexte"/>
             <w:lang w:val="fr-FR"/>
           </w:rPr>
-          <w:t>https://</w:t>
-        </w:r>
-        <w:bookmarkStart w:id="0" w:name="_GoBack"/>
-        <w:r>
-          <w:rPr>
-            <w:rStyle w:val="Lienhypertexte"/>
-            <w:lang w:val="fr-FR"/>
-          </w:rPr>
-          <w:t>github</w:t>
-        </w:r>
-        <w:bookmarkEnd w:id="0"/>
-        <w:r>
-          <w:rPr>
-            <w:rStyle w:val="Lienhypertexte"/>
-            <w:lang w:val="fr-FR"/>
-          </w:rPr>
-          <w:t>.com/udacity/self-driving-car-sim</w:t>
+          <w:t>https://github.com/udacity/self-driving-car-sim</w:t>
         </w:r>
       </w:hyperlink>
     </w:p>
@@ -842,13 +860,7 @@
         <w:rPr>
           <w:lang w:val="fr-FR"/>
         </w:rPr>
-        <w:t>??</w:t>
-      </w:r>
-      <w:r>
-        <w:rPr>
-          <w:lang w:val="fr-FR"/>
-        </w:rPr>
-        <w:t xml:space="preserve"> </w:t>
+        <w:t xml:space="preserve">?? </w:t>
       </w:r>
     </w:p>
     <w:p>
@@ -935,13 +947,7 @@
         <w:rPr>
           <w:lang w:val="fr-FR"/>
         </w:rPr>
-        <w:t xml:space="preserve">Doc </w:t>
-      </w:r>
-      <w:r>
-        <w:rPr>
-          <w:lang w:val="fr-FR"/>
-        </w:rPr>
-        <w:t xml:space="preserve">semble relativement bonne </w:t>
+        <w:t xml:space="preserve">Doc semble relativement bonne </w:t>
       </w:r>
     </w:p>
     <w:p>
@@ -957,6 +963,78 @@
         </w:rPr>
         <w:t>Entree/sortie</w:t>
       </w:r>
+      <w:r>
+        <w:rPr>
+          <w:lang w:val="fr-FR"/>
+        </w:rPr>
+        <w:t> </w:t>
+      </w:r>
+      <w:r>
+        <w:rPr>
+          <w:lang w:val="fr-FR"/>
+        </w:rPr>
+        <w:t xml:space="preserve">.wbt .. </w:t>
+      </w:r>
+      <w:r>
+        <w:rPr>
+          <w:lang w:val="fr-FR"/>
+        </w:rPr>
+        <w:t>pas de doc la dessus</w:t>
+      </w:r>
+      <w:r>
+        <w:rPr>
+          <w:lang w:val="fr-FR"/>
+        </w:rPr>
+        <w:t> </w:t>
+      </w:r>
+      <w:r>
+        <w:rPr>
+          <w:lang w:val="fr-FR"/>
+        </w:rPr>
+        <w:t>! Mais des exemples.</w:t>
+      </w:r>
+    </w:p>
+    <w:p>
+      <w:pPr>
+        <w:ind w:left="720"/>
+        <w:rPr>
+          <w:lang w:val="fr-FR"/>
+        </w:rPr>
+      </w:pPr>
+    </w:p>
+    <w:p>
+      <w:pPr>
+        <w:ind w:left="720"/>
+        <w:rPr>
+          <w:lang w:val="fr-FR"/>
+        </w:rPr>
+      </w:pPr>
+    </w:p>
+    <w:p>
+      <w:pPr>
+        <w:ind w:left="720"/>
+        <w:rPr>
+          <w:lang w:val="fr-FR"/>
+        </w:rPr>
+      </w:pPr>
+    </w:p>
+    <w:p>
+      <w:pPr>
+        <w:ind w:left="720"/>
+        <w:rPr>
+          <w:lang w:val="fr-FR"/>
+        </w:rPr>
+      </w:pPr>
+    </w:p>
+    <w:p>
+      <w:pPr>
+        <w:ind w:left="720"/>
+        <w:rPr>
+          <w:lang w:val="fr-FR"/>
+        </w:rPr>
+      </w:pPr>
+      <w:bookmarkStart w:id="0" w:name="_GoBack"/>
+      <w:bookmarkEnd w:id="0"/>
     </w:p>
     <w:p>
       <w:pPr>

</xml_diff>